<commit_message>
update syllabus, modify week 1 notes slightly
</commit_message>
<xml_diff>
--- a/admin/syllabus_412_612.docx
+++ b/admin/syllabus_412_612.docx
@@ -7,21 +7,18 @@
         <w:pStyle w:val="Normal"/>
         <w:spacing w:before="57" w:after="0"/>
         <w:jc w:val="center"/>
-        <w:rPr>
-          <w:rFonts w:ascii="Cambria" w:hAnsi="Cambria" w:eastAsia="Calibri" w:cs="Calibri"/>
+        <w:rPr/>
+      </w:pPr>
+      <w:r>
+        <w:rPr>
+          <w:rFonts w:eastAsia="Calibri" w:cs="Calibri" w:ascii="Cambria" w:hAnsi="Cambria"/>
+          <w:b/>
+          <w:spacing w:val="-1"/>
+          <w:position w:val="1"/>
           <w:sz w:val="28"/>
           <w:szCs w:val="28"/>
         </w:rPr>
-      </w:pPr>
-      <w:r>
-        <w:rPr>
-          <w:rFonts w:eastAsia="Calibri" w:cs="Calibri" w:ascii="Cambria" w:hAnsi="Cambria"/>
-          <w:b/>
-          <w:spacing w:val="-1"/>
-          <w:sz w:val="28"/>
-          <w:szCs w:val="28"/>
-        </w:rPr>
-        <w:t>STAT 412/612 Statistical Programming in R, Spring</w:t>
+        <w:t>STAT 412/612 Statistical Programming in R, Fall</w:t>
       </w:r>
       <w:r>
         <w:rPr>
@@ -54,11 +51,7 @@
       <w:pPr>
         <w:pStyle w:val="Normal"/>
         <w:ind w:left="100" w:hanging="0"/>
-        <w:rPr>
-          <w:rFonts w:ascii="Cambria" w:hAnsi="Cambria" w:eastAsia="Calibri" w:cs="Calibri" w:asciiTheme="majorHAnsi" w:hAnsiTheme="majorHAnsi"/>
-          <w:sz w:val="24"/>
-          <w:szCs w:val="24"/>
-        </w:rPr>
+        <w:rPr/>
       </w:pPr>
       <w:r>
         <w:rPr>
@@ -92,20 +85,29 @@
       <w:r>
         <w:rPr>
           <w:rFonts w:eastAsia="Calibri" w:cs="Calibri" w:ascii="Cambria" w:hAnsi="Cambria" w:asciiTheme="majorHAnsi" w:hAnsiTheme="majorHAnsi"/>
+          <w:b/>
+          <w:sz w:val="24"/>
+          <w:szCs w:val="24"/>
+        </w:rPr>
+        <w:t>Mondays</w:t>
+      </w:r>
+      <w:r>
+        <w:rPr>
+          <w:rFonts w:eastAsia="Calibri" w:cs="Calibri" w:ascii="Cambria" w:hAnsi="Cambria" w:asciiTheme="majorHAnsi" w:hAnsiTheme="majorHAnsi"/>
           <w:spacing w:val="-2"/>
           <w:sz w:val="24"/>
           <w:szCs w:val="24"/>
         </w:rPr>
-        <w:t xml:space="preserve">Wednesdays </w:t>
-      </w:r>
-      <w:r>
-        <w:rPr>
-          <w:rFonts w:eastAsia="Calibri" w:cs="Calibri" w:ascii="Cambria" w:hAnsi="Cambria" w:asciiTheme="majorHAnsi" w:hAnsiTheme="majorHAnsi"/>
-          <w:spacing w:val="-1"/>
-          <w:sz w:val="24"/>
-          <w:szCs w:val="24"/>
-        </w:rPr>
-        <w:t>Don Myers Technology and Innovation (DMTI), Room 114.</w:t>
+        <w:t xml:space="preserve"> </w:t>
+      </w:r>
+      <w:r>
+        <w:rPr>
+          <w:rFonts w:eastAsia="Calibri" w:cs="Calibri" w:ascii="Cambria" w:hAnsi="Cambria" w:asciiTheme="majorHAnsi" w:hAnsiTheme="majorHAnsi"/>
+          <w:spacing w:val="-1"/>
+          <w:sz w:val="24"/>
+          <w:szCs w:val="24"/>
+        </w:rPr>
+        <w:t>Don Myers Technology and Innovation (DMTI), Room 110.</w:t>
       </w:r>
     </w:p>
     <w:p>
@@ -631,7 +633,7 @@
           <w:sz w:val="24"/>
           <w:szCs w:val="24"/>
         </w:rPr>
-        <w:t>Tuesdays, 10 am - Noon</w:t>
+        <w:t>TBD</w:t>
       </w:r>
     </w:p>
     <w:p>
@@ -1113,19 +1115,15 @@
         </w:numPr>
         <w:suppressAutoHyphens w:val="true"/>
         <w:jc w:val="both"/>
+        <w:rPr/>
+      </w:pPr>
+      <w:r>
         <w:rPr>
           <w:rFonts w:ascii="Cambria" w:hAnsi="Cambria" w:asciiTheme="majorHAnsi" w:hAnsiTheme="majorHAnsi"/>
           <w:sz w:val="24"/>
           <w:szCs w:val="24"/>
         </w:rPr>
-      </w:pPr>
-      <w:r>
-        <w:rPr>
-          <w:rFonts w:ascii="Cambria" w:hAnsi="Cambria" w:asciiTheme="majorHAnsi" w:hAnsiTheme="majorHAnsi"/>
-          <w:sz w:val="24"/>
-          <w:szCs w:val="24"/>
-        </w:rPr>
-        <w:t xml:space="preserve">Produce reproducible research using R </w:t>
+        <w:t xml:space="preserve">Reproducible research using R </w:t>
       </w:r>
     </w:p>
     <w:p>
@@ -6234,7 +6232,7 @@
           <w:bottom w:w="0" w:type="dxa"/>
           <w:right w:w="108" w:type="dxa"/>
         </w:tblCellMar>
-        <w:tblLook w:firstRow="1" w:noVBand="1" w:lastRow="0" w:firstColumn="1" w:lastColumn="0" w:noHBand="0" w:val="04a0"/>
+        <w:tblLook w:noVBand="1" w:val="04a0" w:noHBand="0" w:lastColumn="0" w:firstColumn="1" w:lastRow="0" w:firstRow="1"/>
       </w:tblPr>
       <w:tblGrid>
         <w:gridCol w:w="4974"/>
@@ -8250,18 +8248,18 @@
           <w:bottom w:w="0" w:type="dxa"/>
           <w:right w:w="108" w:type="dxa"/>
         </w:tblCellMar>
-        <w:tblLook w:firstRow="1" w:noVBand="1" w:lastRow="1" w:firstColumn="1" w:lastColumn="1" w:noHBand="1" w:val="07e0"/>
+        <w:tblLook w:noVBand="1" w:val="07e0" w:noHBand="1" w:lastColumn="1" w:firstColumn="1" w:lastRow="1" w:firstRow="1"/>
       </w:tblPr>
       <w:tblGrid>
-        <w:gridCol w:w="830"/>
-        <w:gridCol w:w="874"/>
-        <w:gridCol w:w="856"/>
+        <w:gridCol w:w="828"/>
+        <w:gridCol w:w="875"/>
+        <w:gridCol w:w="857"/>
       </w:tblGrid>
       <w:tr>
         <w:trPr/>
         <w:tc>
           <w:tcPr>
-            <w:tcW w:w="830" w:type="dxa"/>
+            <w:tcW w:w="828" w:type="dxa"/>
             <w:tcBorders>
               <w:bottom w:val="single" w:sz="6" w:space="0" w:color="000000"/>
               <w:insideH w:val="single" w:sz="6" w:space="0" w:color="000000"/>
@@ -8289,7 +8287,7 @@
         </w:tc>
         <w:tc>
           <w:tcPr>
-            <w:tcW w:w="874" w:type="dxa"/>
+            <w:tcW w:w="875" w:type="dxa"/>
             <w:tcBorders>
               <w:bottom w:val="single" w:sz="6" w:space="0" w:color="000000"/>
               <w:insideH w:val="single" w:sz="6" w:space="0" w:color="000000"/>
@@ -8318,7 +8316,7 @@
         </w:tc>
         <w:tc>
           <w:tcPr>
-            <w:tcW w:w="856" w:type="dxa"/>
+            <w:tcW w:w="857" w:type="dxa"/>
             <w:tcBorders>
               <w:bottom w:val="single" w:sz="6" w:space="0" w:color="000000"/>
               <w:insideH w:val="single" w:sz="6" w:space="0" w:color="000000"/>
@@ -8350,8 +8348,12 @@
         <w:trPr/>
         <w:tc>
           <w:tcPr>
-            <w:tcW w:w="830" w:type="dxa"/>
-            <w:tcBorders/>
+            <w:tcW w:w="828" w:type="dxa"/>
+            <w:tcBorders>
+              <w:top w:val="single" w:sz="6" w:space="0" w:color="000000"/>
+              <w:bottom w:val="single" w:sz="6" w:space="0" w:color="000000"/>
+              <w:insideH w:val="single" w:sz="6" w:space="0" w:color="000000"/>
+            </w:tcBorders>
             <w:shd w:fill="auto" w:val="clear"/>
           </w:tcPr>
           <w:p>
@@ -8374,8 +8376,12 @@
         </w:tc>
         <w:tc>
           <w:tcPr>
-            <w:tcW w:w="874" w:type="dxa"/>
-            <w:tcBorders/>
+            <w:tcW w:w="875" w:type="dxa"/>
+            <w:tcBorders>
+              <w:top w:val="single" w:sz="6" w:space="0" w:color="000000"/>
+              <w:bottom w:val="single" w:sz="6" w:space="0" w:color="000000"/>
+              <w:insideH w:val="single" w:sz="6" w:space="0" w:color="000000"/>
+            </w:tcBorders>
             <w:shd w:fill="auto" w:val="clear"/>
           </w:tcPr>
           <w:p>
@@ -8399,8 +8405,12 @@
         </w:tc>
         <w:tc>
           <w:tcPr>
-            <w:tcW w:w="856" w:type="dxa"/>
-            <w:tcBorders/>
+            <w:tcW w:w="857" w:type="dxa"/>
+            <w:tcBorders>
+              <w:top w:val="single" w:sz="6" w:space="0" w:color="000000"/>
+              <w:bottom w:val="single" w:sz="6" w:space="0" w:color="000000"/>
+              <w:insideH w:val="single" w:sz="6" w:space="0" w:color="000000"/>
+            </w:tcBorders>
             <w:shd w:fill="auto" w:val="clear"/>
           </w:tcPr>
           <w:p>
@@ -8427,8 +8437,12 @@
         <w:trPr/>
         <w:tc>
           <w:tcPr>
-            <w:tcW w:w="830" w:type="dxa"/>
-            <w:tcBorders/>
+            <w:tcW w:w="828" w:type="dxa"/>
+            <w:tcBorders>
+              <w:top w:val="single" w:sz="6" w:space="0" w:color="000000"/>
+              <w:bottom w:val="single" w:sz="6" w:space="0" w:color="000000"/>
+              <w:insideH w:val="single" w:sz="6" w:space="0" w:color="000000"/>
+            </w:tcBorders>
             <w:shd w:fill="auto" w:val="clear"/>
           </w:tcPr>
           <w:p>
@@ -8451,8 +8465,12 @@
         </w:tc>
         <w:tc>
           <w:tcPr>
-            <w:tcW w:w="874" w:type="dxa"/>
-            <w:tcBorders/>
+            <w:tcW w:w="875" w:type="dxa"/>
+            <w:tcBorders>
+              <w:top w:val="single" w:sz="6" w:space="0" w:color="000000"/>
+              <w:bottom w:val="single" w:sz="6" w:space="0" w:color="000000"/>
+              <w:insideH w:val="single" w:sz="6" w:space="0" w:color="000000"/>
+            </w:tcBorders>
             <w:shd w:fill="auto" w:val="clear"/>
           </w:tcPr>
           <w:p>
@@ -8476,8 +8494,12 @@
         </w:tc>
         <w:tc>
           <w:tcPr>
-            <w:tcW w:w="856" w:type="dxa"/>
-            <w:tcBorders/>
+            <w:tcW w:w="857" w:type="dxa"/>
+            <w:tcBorders>
+              <w:top w:val="single" w:sz="6" w:space="0" w:color="000000"/>
+              <w:bottom w:val="single" w:sz="6" w:space="0" w:color="000000"/>
+              <w:insideH w:val="single" w:sz="6" w:space="0" w:color="000000"/>
+            </w:tcBorders>
             <w:shd w:fill="auto" w:val="clear"/>
           </w:tcPr>
           <w:p>
@@ -8504,8 +8526,12 @@
         <w:trPr/>
         <w:tc>
           <w:tcPr>
-            <w:tcW w:w="830" w:type="dxa"/>
-            <w:tcBorders/>
+            <w:tcW w:w="828" w:type="dxa"/>
+            <w:tcBorders>
+              <w:top w:val="single" w:sz="6" w:space="0" w:color="000000"/>
+              <w:bottom w:val="single" w:sz="6" w:space="0" w:color="000000"/>
+              <w:insideH w:val="single" w:sz="6" w:space="0" w:color="000000"/>
+            </w:tcBorders>
             <w:shd w:fill="auto" w:val="clear"/>
           </w:tcPr>
           <w:p>
@@ -8528,8 +8554,12 @@
         </w:tc>
         <w:tc>
           <w:tcPr>
-            <w:tcW w:w="874" w:type="dxa"/>
-            <w:tcBorders/>
+            <w:tcW w:w="875" w:type="dxa"/>
+            <w:tcBorders>
+              <w:top w:val="single" w:sz="6" w:space="0" w:color="000000"/>
+              <w:bottom w:val="single" w:sz="6" w:space="0" w:color="000000"/>
+              <w:insideH w:val="single" w:sz="6" w:space="0" w:color="000000"/>
+            </w:tcBorders>
             <w:shd w:fill="auto" w:val="clear"/>
           </w:tcPr>
           <w:p>
@@ -8553,8 +8583,12 @@
         </w:tc>
         <w:tc>
           <w:tcPr>
-            <w:tcW w:w="856" w:type="dxa"/>
-            <w:tcBorders/>
+            <w:tcW w:w="857" w:type="dxa"/>
+            <w:tcBorders>
+              <w:top w:val="single" w:sz="6" w:space="0" w:color="000000"/>
+              <w:bottom w:val="single" w:sz="6" w:space="0" w:color="000000"/>
+              <w:insideH w:val="single" w:sz="6" w:space="0" w:color="000000"/>
+            </w:tcBorders>
             <w:shd w:fill="auto" w:val="clear"/>
           </w:tcPr>
           <w:p>
@@ -8581,8 +8615,12 @@
         <w:trPr/>
         <w:tc>
           <w:tcPr>
-            <w:tcW w:w="830" w:type="dxa"/>
-            <w:tcBorders/>
+            <w:tcW w:w="828" w:type="dxa"/>
+            <w:tcBorders>
+              <w:top w:val="single" w:sz="6" w:space="0" w:color="000000"/>
+              <w:bottom w:val="single" w:sz="6" w:space="0" w:color="000000"/>
+              <w:insideH w:val="single" w:sz="6" w:space="0" w:color="000000"/>
+            </w:tcBorders>
             <w:shd w:fill="auto" w:val="clear"/>
           </w:tcPr>
           <w:p>
@@ -8605,8 +8643,12 @@
         </w:tc>
         <w:tc>
           <w:tcPr>
-            <w:tcW w:w="874" w:type="dxa"/>
-            <w:tcBorders/>
+            <w:tcW w:w="875" w:type="dxa"/>
+            <w:tcBorders>
+              <w:top w:val="single" w:sz="6" w:space="0" w:color="000000"/>
+              <w:bottom w:val="single" w:sz="6" w:space="0" w:color="000000"/>
+              <w:insideH w:val="single" w:sz="6" w:space="0" w:color="000000"/>
+            </w:tcBorders>
             <w:shd w:fill="auto" w:val="clear"/>
           </w:tcPr>
           <w:p>
@@ -8630,8 +8672,12 @@
         </w:tc>
         <w:tc>
           <w:tcPr>
-            <w:tcW w:w="856" w:type="dxa"/>
-            <w:tcBorders/>
+            <w:tcW w:w="857" w:type="dxa"/>
+            <w:tcBorders>
+              <w:top w:val="single" w:sz="6" w:space="0" w:color="000000"/>
+              <w:bottom w:val="single" w:sz="6" w:space="0" w:color="000000"/>
+              <w:insideH w:val="single" w:sz="6" w:space="0" w:color="000000"/>
+            </w:tcBorders>
             <w:shd w:fill="auto" w:val="clear"/>
           </w:tcPr>
           <w:p>
@@ -8658,8 +8704,12 @@
         <w:trPr/>
         <w:tc>
           <w:tcPr>
-            <w:tcW w:w="830" w:type="dxa"/>
-            <w:tcBorders/>
+            <w:tcW w:w="828" w:type="dxa"/>
+            <w:tcBorders>
+              <w:top w:val="single" w:sz="6" w:space="0" w:color="000000"/>
+              <w:bottom w:val="single" w:sz="6" w:space="0" w:color="000000"/>
+              <w:insideH w:val="single" w:sz="6" w:space="0" w:color="000000"/>
+            </w:tcBorders>
             <w:shd w:fill="auto" w:val="clear"/>
           </w:tcPr>
           <w:p>
@@ -8682,8 +8732,12 @@
         </w:tc>
         <w:tc>
           <w:tcPr>
-            <w:tcW w:w="874" w:type="dxa"/>
-            <w:tcBorders/>
+            <w:tcW w:w="875" w:type="dxa"/>
+            <w:tcBorders>
+              <w:top w:val="single" w:sz="6" w:space="0" w:color="000000"/>
+              <w:bottom w:val="single" w:sz="6" w:space="0" w:color="000000"/>
+              <w:insideH w:val="single" w:sz="6" w:space="0" w:color="000000"/>
+            </w:tcBorders>
             <w:shd w:fill="auto" w:val="clear"/>
           </w:tcPr>
           <w:p>
@@ -8707,8 +8761,12 @@
         </w:tc>
         <w:tc>
           <w:tcPr>
-            <w:tcW w:w="856" w:type="dxa"/>
-            <w:tcBorders/>
+            <w:tcW w:w="857" w:type="dxa"/>
+            <w:tcBorders>
+              <w:top w:val="single" w:sz="6" w:space="0" w:color="000000"/>
+              <w:bottom w:val="single" w:sz="6" w:space="0" w:color="000000"/>
+              <w:insideH w:val="single" w:sz="6" w:space="0" w:color="000000"/>
+            </w:tcBorders>
             <w:shd w:fill="auto" w:val="clear"/>
           </w:tcPr>
           <w:p>
@@ -8735,8 +8793,12 @@
         <w:trPr/>
         <w:tc>
           <w:tcPr>
-            <w:tcW w:w="830" w:type="dxa"/>
-            <w:tcBorders/>
+            <w:tcW w:w="828" w:type="dxa"/>
+            <w:tcBorders>
+              <w:top w:val="single" w:sz="6" w:space="0" w:color="000000"/>
+              <w:bottom w:val="single" w:sz="6" w:space="0" w:color="000000"/>
+              <w:insideH w:val="single" w:sz="6" w:space="0" w:color="000000"/>
+            </w:tcBorders>
             <w:shd w:fill="auto" w:val="clear"/>
           </w:tcPr>
           <w:p>
@@ -8759,8 +8821,12 @@
         </w:tc>
         <w:tc>
           <w:tcPr>
-            <w:tcW w:w="874" w:type="dxa"/>
-            <w:tcBorders/>
+            <w:tcW w:w="875" w:type="dxa"/>
+            <w:tcBorders>
+              <w:top w:val="single" w:sz="6" w:space="0" w:color="000000"/>
+              <w:bottom w:val="single" w:sz="6" w:space="0" w:color="000000"/>
+              <w:insideH w:val="single" w:sz="6" w:space="0" w:color="000000"/>
+            </w:tcBorders>
             <w:shd w:fill="auto" w:val="clear"/>
           </w:tcPr>
           <w:p>
@@ -8784,8 +8850,12 @@
         </w:tc>
         <w:tc>
           <w:tcPr>
-            <w:tcW w:w="856" w:type="dxa"/>
-            <w:tcBorders/>
+            <w:tcW w:w="857" w:type="dxa"/>
+            <w:tcBorders>
+              <w:top w:val="single" w:sz="6" w:space="0" w:color="000000"/>
+              <w:bottom w:val="single" w:sz="6" w:space="0" w:color="000000"/>
+              <w:insideH w:val="single" w:sz="6" w:space="0" w:color="000000"/>
+            </w:tcBorders>
             <w:shd w:fill="auto" w:val="clear"/>
           </w:tcPr>
           <w:p>
@@ -8812,8 +8882,12 @@
         <w:trPr/>
         <w:tc>
           <w:tcPr>
-            <w:tcW w:w="830" w:type="dxa"/>
-            <w:tcBorders/>
+            <w:tcW w:w="828" w:type="dxa"/>
+            <w:tcBorders>
+              <w:top w:val="single" w:sz="6" w:space="0" w:color="000000"/>
+              <w:bottom w:val="single" w:sz="6" w:space="0" w:color="000000"/>
+              <w:insideH w:val="single" w:sz="6" w:space="0" w:color="000000"/>
+            </w:tcBorders>
             <w:shd w:fill="auto" w:val="clear"/>
           </w:tcPr>
           <w:p>
@@ -8836,8 +8910,12 @@
         </w:tc>
         <w:tc>
           <w:tcPr>
-            <w:tcW w:w="874" w:type="dxa"/>
-            <w:tcBorders/>
+            <w:tcW w:w="875" w:type="dxa"/>
+            <w:tcBorders>
+              <w:top w:val="single" w:sz="6" w:space="0" w:color="000000"/>
+              <w:bottom w:val="single" w:sz="6" w:space="0" w:color="000000"/>
+              <w:insideH w:val="single" w:sz="6" w:space="0" w:color="000000"/>
+            </w:tcBorders>
             <w:shd w:fill="auto" w:val="clear"/>
           </w:tcPr>
           <w:p>
@@ -8861,8 +8939,12 @@
         </w:tc>
         <w:tc>
           <w:tcPr>
-            <w:tcW w:w="856" w:type="dxa"/>
-            <w:tcBorders/>
+            <w:tcW w:w="857" w:type="dxa"/>
+            <w:tcBorders>
+              <w:top w:val="single" w:sz="6" w:space="0" w:color="000000"/>
+              <w:bottom w:val="single" w:sz="6" w:space="0" w:color="000000"/>
+              <w:insideH w:val="single" w:sz="6" w:space="0" w:color="000000"/>
+            </w:tcBorders>
             <w:shd w:fill="auto" w:val="clear"/>
           </w:tcPr>
           <w:p>
@@ -8889,8 +8971,12 @@
         <w:trPr/>
         <w:tc>
           <w:tcPr>
-            <w:tcW w:w="830" w:type="dxa"/>
-            <w:tcBorders/>
+            <w:tcW w:w="828" w:type="dxa"/>
+            <w:tcBorders>
+              <w:top w:val="single" w:sz="6" w:space="0" w:color="000000"/>
+              <w:bottom w:val="single" w:sz="6" w:space="0" w:color="000000"/>
+              <w:insideH w:val="single" w:sz="6" w:space="0" w:color="000000"/>
+            </w:tcBorders>
             <w:shd w:fill="auto" w:val="clear"/>
           </w:tcPr>
           <w:p>
@@ -8913,8 +8999,12 @@
         </w:tc>
         <w:tc>
           <w:tcPr>
-            <w:tcW w:w="874" w:type="dxa"/>
-            <w:tcBorders/>
+            <w:tcW w:w="875" w:type="dxa"/>
+            <w:tcBorders>
+              <w:top w:val="single" w:sz="6" w:space="0" w:color="000000"/>
+              <w:bottom w:val="single" w:sz="6" w:space="0" w:color="000000"/>
+              <w:insideH w:val="single" w:sz="6" w:space="0" w:color="000000"/>
+            </w:tcBorders>
             <w:shd w:fill="auto" w:val="clear"/>
           </w:tcPr>
           <w:p>
@@ -8938,8 +9028,12 @@
         </w:tc>
         <w:tc>
           <w:tcPr>
-            <w:tcW w:w="856" w:type="dxa"/>
-            <w:tcBorders/>
+            <w:tcW w:w="857" w:type="dxa"/>
+            <w:tcBorders>
+              <w:top w:val="single" w:sz="6" w:space="0" w:color="000000"/>
+              <w:bottom w:val="single" w:sz="6" w:space="0" w:color="000000"/>
+              <w:insideH w:val="single" w:sz="6" w:space="0" w:color="000000"/>
+            </w:tcBorders>
             <w:shd w:fill="auto" w:val="clear"/>
           </w:tcPr>
           <w:p>
@@ -8966,8 +9060,12 @@
         <w:trPr/>
         <w:tc>
           <w:tcPr>
-            <w:tcW w:w="830" w:type="dxa"/>
-            <w:tcBorders/>
+            <w:tcW w:w="828" w:type="dxa"/>
+            <w:tcBorders>
+              <w:top w:val="single" w:sz="6" w:space="0" w:color="000000"/>
+              <w:bottom w:val="single" w:sz="6" w:space="0" w:color="000000"/>
+              <w:insideH w:val="single" w:sz="6" w:space="0" w:color="000000"/>
+            </w:tcBorders>
             <w:shd w:fill="auto" w:val="clear"/>
           </w:tcPr>
           <w:p>
@@ -8990,8 +9088,12 @@
         </w:tc>
         <w:tc>
           <w:tcPr>
-            <w:tcW w:w="874" w:type="dxa"/>
-            <w:tcBorders/>
+            <w:tcW w:w="875" w:type="dxa"/>
+            <w:tcBorders>
+              <w:top w:val="single" w:sz="6" w:space="0" w:color="000000"/>
+              <w:bottom w:val="single" w:sz="6" w:space="0" w:color="000000"/>
+              <w:insideH w:val="single" w:sz="6" w:space="0" w:color="000000"/>
+            </w:tcBorders>
             <w:shd w:fill="auto" w:val="clear"/>
           </w:tcPr>
           <w:p>
@@ -9015,8 +9117,12 @@
         </w:tc>
         <w:tc>
           <w:tcPr>
-            <w:tcW w:w="856" w:type="dxa"/>
-            <w:tcBorders/>
+            <w:tcW w:w="857" w:type="dxa"/>
+            <w:tcBorders>
+              <w:top w:val="single" w:sz="6" w:space="0" w:color="000000"/>
+              <w:bottom w:val="single" w:sz="6" w:space="0" w:color="000000"/>
+              <w:insideH w:val="single" w:sz="6" w:space="0" w:color="000000"/>
+            </w:tcBorders>
             <w:shd w:fill="auto" w:val="clear"/>
           </w:tcPr>
           <w:p>
@@ -9043,8 +9149,12 @@
         <w:trPr/>
         <w:tc>
           <w:tcPr>
-            <w:tcW w:w="830" w:type="dxa"/>
-            <w:tcBorders/>
+            <w:tcW w:w="828" w:type="dxa"/>
+            <w:tcBorders>
+              <w:top w:val="single" w:sz="6" w:space="0" w:color="000000"/>
+              <w:bottom w:val="single" w:sz="6" w:space="0" w:color="000000"/>
+              <w:insideH w:val="single" w:sz="6" w:space="0" w:color="000000"/>
+            </w:tcBorders>
             <w:shd w:fill="auto" w:val="clear"/>
           </w:tcPr>
           <w:p>
@@ -9067,8 +9177,12 @@
         </w:tc>
         <w:tc>
           <w:tcPr>
-            <w:tcW w:w="874" w:type="dxa"/>
-            <w:tcBorders/>
+            <w:tcW w:w="875" w:type="dxa"/>
+            <w:tcBorders>
+              <w:top w:val="single" w:sz="6" w:space="0" w:color="000000"/>
+              <w:bottom w:val="single" w:sz="6" w:space="0" w:color="000000"/>
+              <w:insideH w:val="single" w:sz="6" w:space="0" w:color="000000"/>
+            </w:tcBorders>
             <w:shd w:fill="auto" w:val="clear"/>
           </w:tcPr>
           <w:p>
@@ -9092,8 +9206,12 @@
         </w:tc>
         <w:tc>
           <w:tcPr>
-            <w:tcW w:w="856" w:type="dxa"/>
-            <w:tcBorders/>
+            <w:tcW w:w="857" w:type="dxa"/>
+            <w:tcBorders>
+              <w:top w:val="single" w:sz="6" w:space="0" w:color="000000"/>
+              <w:bottom w:val="single" w:sz="6" w:space="0" w:color="000000"/>
+              <w:insideH w:val="single" w:sz="6" w:space="0" w:color="000000"/>
+            </w:tcBorders>
             <w:shd w:fill="auto" w:val="clear"/>
           </w:tcPr>
           <w:p>
@@ -9267,7 +9385,7 @@
           <w:bottom w:w="0" w:type="dxa"/>
           <w:right w:w="108" w:type="dxa"/>
         </w:tblCellMar>
-        <w:tblLook w:firstRow="0" w:noVBand="1" w:lastRow="1" w:firstColumn="1" w:lastColumn="1" w:noHBand="1" w:val="07c0"/>
+        <w:tblLook w:noVBand="1" w:val="07c0" w:noHBand="1" w:lastColumn="1" w:firstColumn="1" w:lastRow="1" w:firstRow="0"/>
       </w:tblPr>
       <w:tblGrid>
         <w:gridCol w:w="1060"/>
@@ -9870,7 +9988,7 @@
       <w:r>
         <w:rPr/>
         <w:drawing>
-          <wp:inline distT="0" distB="9525" distL="0" distR="0">
+          <wp:inline distT="0" distB="0" distL="0" distR="0">
             <wp:extent cx="3752850" cy="3248025"/>
             <wp:effectExtent l="0" t="0" r="0" b="0"/>
             <wp:docPr id="1" name="Picture" descr=""/>
@@ -10041,11 +10159,7 @@
       <w:pPr>
         <w:pStyle w:val="Normal"/>
         <w:ind w:left="100" w:right="428" w:hanging="0"/>
-        <w:rPr>
-          <w:rFonts w:ascii="Cambria" w:hAnsi="Cambria" w:eastAsia="Calibri" w:cs="Calibri"/>
-          <w:sz w:val="24"/>
-          <w:szCs w:val="24"/>
-        </w:rPr>
+        <w:rPr/>
       </w:pPr>
       <w:r>
         <w:rPr>
@@ -10053,7 +10167,27 @@
           <w:sz w:val="24"/>
           <w:szCs w:val="24"/>
         </w:rPr>
-        <w:t>February 13</w:t>
+        <w:t>September 2</w:t>
+        <w:tab/>
+        <w:tab/>
+        <w:tab/>
+        <w:tab/>
+        <w:t>Labor Day (No Class)</w:t>
+      </w:r>
+    </w:p>
+    <w:p>
+      <w:pPr>
+        <w:pStyle w:val="Normal"/>
+        <w:ind w:left="100" w:right="428" w:hanging="0"/>
+        <w:rPr/>
+      </w:pPr>
+      <w:r>
+        <w:rPr>
+          <w:rFonts w:eastAsia="Calibri" w:cs="Calibri" w:ascii="Cambria" w:hAnsi="Cambria"/>
+          <w:sz w:val="24"/>
+          <w:szCs w:val="24"/>
+        </w:rPr>
+        <w:t>October 7</w:t>
         <w:tab/>
         <w:tab/>
         <w:tab/>
@@ -10065,11 +10199,7 @@
       <w:pPr>
         <w:pStyle w:val="Normal"/>
         <w:ind w:left="100" w:right="428" w:hanging="0"/>
-        <w:rPr>
-          <w:rFonts w:ascii="Cambria" w:hAnsi="Cambria" w:eastAsia="Calibri" w:cs="Calibri"/>
-          <w:sz w:val="24"/>
-          <w:szCs w:val="24"/>
-        </w:rPr>
+        <w:rPr/>
       </w:pPr>
       <w:r>
         <w:rPr>
@@ -10077,23 +10207,19 @@
           <w:sz w:val="24"/>
           <w:szCs w:val="24"/>
         </w:rPr>
-        <w:t>March 13</w:t>
+        <w:t>November 4</w:t>
         <w:tab/>
         <w:tab/>
         <w:tab/>
         <w:tab/>
-        <w:t>Spring Break (No Class)</w:t>
+        <w:t>Exam 2**</w:t>
       </w:r>
     </w:p>
     <w:p>
       <w:pPr>
         <w:pStyle w:val="Normal"/>
         <w:ind w:left="100" w:right="428" w:hanging="0"/>
-        <w:rPr>
-          <w:rFonts w:ascii="Cambria" w:hAnsi="Cambria" w:eastAsia="Calibri" w:cs="Calibri"/>
-          <w:sz w:val="24"/>
-          <w:szCs w:val="24"/>
-        </w:rPr>
+        <w:rPr/>
       </w:pPr>
       <w:r>
         <w:rPr>
@@ -10101,23 +10227,18 @@
           <w:sz w:val="24"/>
           <w:szCs w:val="24"/>
         </w:rPr>
-        <w:t>March 27</w:t>
+        <w:t>November 11</w:t>
         <w:tab/>
         <w:tab/>
         <w:tab/>
-        <w:tab/>
-        <w:t>Exam 2**</w:t>
+        <w:t>Final Project Progress Report Due</w:t>
       </w:r>
     </w:p>
     <w:p>
       <w:pPr>
         <w:pStyle w:val="Normal"/>
         <w:ind w:left="100" w:right="428" w:hanging="0"/>
-        <w:rPr>
-          <w:rFonts w:ascii="Cambria" w:hAnsi="Cambria" w:eastAsia="Calibri" w:cs="Calibri"/>
-          <w:sz w:val="24"/>
-          <w:szCs w:val="24"/>
-        </w:rPr>
+        <w:rPr/>
       </w:pPr>
       <w:r>
         <w:rPr>
@@ -10125,7 +10246,7 @@
           <w:sz w:val="24"/>
           <w:szCs w:val="24"/>
         </w:rPr>
-        <w:t>April 24</w:t>
+        <w:t>December 2</w:t>
         <w:tab/>
         <w:tab/>
         <w:tab/>
@@ -10137,11 +10258,7 @@
       <w:pPr>
         <w:pStyle w:val="Normal"/>
         <w:ind w:left="100" w:right="428" w:hanging="0"/>
-        <w:rPr>
-          <w:rFonts w:ascii="Cambria" w:hAnsi="Cambria" w:eastAsia="Calibri" w:cs="Calibri"/>
-          <w:sz w:val="24"/>
-          <w:szCs w:val="24"/>
-        </w:rPr>
+        <w:rPr/>
       </w:pPr>
       <w:r>
         <w:rPr>
@@ -10149,17 +10266,10 @@
           <w:sz w:val="24"/>
           <w:szCs w:val="24"/>
         </w:rPr>
-        <w:t>May 1, 5:</w:t>
-      </w:r>
-      <w:bookmarkStart w:id="0" w:name="_GoBack"/>
-      <w:bookmarkEnd w:id="0"/>
-      <w:r>
-        <w:rPr>
-          <w:rFonts w:eastAsia="Calibri" w:cs="Calibri" w:ascii="Cambria" w:hAnsi="Cambria"/>
-          <w:sz w:val="24"/>
-          <w:szCs w:val="24"/>
-        </w:rPr>
-        <w:t>30 – 8:00 pm</w:t>
+        <w:t>TBD</w:t>
+        <w:tab/>
+        <w:tab/>
+        <w:tab/>
         <w:tab/>
         <w:tab/>
         <w:t>Final Exam</w:t>
@@ -24184,7 +24294,6 @@
           <w:numId w:val="3"/>
         </w:numPr>
         <w:tabs>
-          <w:tab w:val="clear" w:pos="720"/>
           <w:tab w:val="left" w:pos="450" w:leader="none"/>
         </w:tabs>
         <w:ind w:left="360" w:right="395" w:hanging="360"/>
@@ -26928,7 +27037,6 @@
           <w:numId w:val="2"/>
         </w:numPr>
         <w:tabs>
-          <w:tab w:val="clear" w:pos="720"/>
           <w:tab w:val="left" w:pos="460" w:leader="none"/>
         </w:tabs>
         <w:spacing w:lineRule="exact" w:line="260" w:before="9" w:after="0"/>
@@ -30164,7 +30272,6 @@
           <w:numId w:val="2"/>
         </w:numPr>
         <w:tabs>
-          <w:tab w:val="clear" w:pos="720"/>
           <w:tab w:val="left" w:pos="360" w:leader="none"/>
         </w:tabs>
         <w:spacing w:lineRule="exact" w:line="260" w:before="9" w:after="0"/>
@@ -31701,6 +31808,8 @@
       </w:pPr>
       <w:rPr>
         <w:rFonts w:ascii="Symbol" w:hAnsi="Symbol" w:cs="Symbol" w:hint="default"/>
+        <w:sz w:val="24"/>
+        <w:rFonts w:cs="Symbol"/>
       </w:rPr>
     </w:lvl>
     <w:lvl w:ilvl="1">
@@ -31726,6 +31835,7 @@
       </w:pPr>
       <w:rPr>
         <w:rFonts w:ascii="Wingdings" w:hAnsi="Wingdings" w:cs="Wingdings" w:hint="default"/>
+        <w:rFonts w:cs="Wingdings"/>
       </w:rPr>
     </w:lvl>
     <w:lvl w:ilvl="3">
@@ -31738,6 +31848,7 @@
       </w:pPr>
       <w:rPr>
         <w:rFonts w:ascii="Symbol" w:hAnsi="Symbol" w:cs="Symbol" w:hint="default"/>
+        <w:rFonts w:cs="Symbol"/>
       </w:rPr>
     </w:lvl>
     <w:lvl w:ilvl="4">
@@ -31763,6 +31874,7 @@
       </w:pPr>
       <w:rPr>
         <w:rFonts w:ascii="Wingdings" w:hAnsi="Wingdings" w:cs="Wingdings" w:hint="default"/>
+        <w:rFonts w:cs="Wingdings"/>
       </w:rPr>
     </w:lvl>
     <w:lvl w:ilvl="6">
@@ -31775,6 +31887,7 @@
       </w:pPr>
       <w:rPr>
         <w:rFonts w:ascii="Symbol" w:hAnsi="Symbol" w:cs="Symbol" w:hint="default"/>
+        <w:rFonts w:cs="Symbol"/>
       </w:rPr>
     </w:lvl>
     <w:lvl w:ilvl="7">
@@ -31800,6 +31913,7 @@
       </w:pPr>
       <w:rPr>
         <w:rFonts w:ascii="Wingdings" w:hAnsi="Wingdings" w:cs="Wingdings" w:hint="default"/>
+        <w:rFonts w:cs="Wingdings"/>
       </w:rPr>
     </w:lvl>
   </w:abstractNum>
@@ -31814,6 +31928,8 @@
       </w:pPr>
       <w:rPr>
         <w:rFonts w:ascii="Symbol" w:hAnsi="Symbol" w:cs="Symbol" w:hint="default"/>
+        <w:sz w:val="24"/>
+        <w:rFonts w:cs="Symbol"/>
       </w:rPr>
     </w:lvl>
     <w:lvl w:ilvl="1">
@@ -31839,6 +31955,7 @@
       </w:pPr>
       <w:rPr>
         <w:rFonts w:ascii="Wingdings" w:hAnsi="Wingdings" w:cs="Wingdings" w:hint="default"/>
+        <w:rFonts w:cs="Wingdings"/>
       </w:rPr>
     </w:lvl>
     <w:lvl w:ilvl="3">
@@ -31851,6 +31968,7 @@
       </w:pPr>
       <w:rPr>
         <w:rFonts w:ascii="Symbol" w:hAnsi="Symbol" w:cs="Symbol" w:hint="default"/>
+        <w:rFonts w:cs="Symbol"/>
       </w:rPr>
     </w:lvl>
     <w:lvl w:ilvl="4">
@@ -31876,6 +31994,7 @@
       </w:pPr>
       <w:rPr>
         <w:rFonts w:ascii="Wingdings" w:hAnsi="Wingdings" w:cs="Wingdings" w:hint="default"/>
+        <w:rFonts w:cs="Wingdings"/>
       </w:rPr>
     </w:lvl>
     <w:lvl w:ilvl="6">
@@ -31888,6 +32007,7 @@
       </w:pPr>
       <w:rPr>
         <w:rFonts w:ascii="Symbol" w:hAnsi="Symbol" w:cs="Symbol" w:hint="default"/>
+        <w:rFonts w:cs="Symbol"/>
       </w:rPr>
     </w:lvl>
     <w:lvl w:ilvl="7">
@@ -31913,6 +32033,7 @@
       </w:pPr>
       <w:rPr>
         <w:rFonts w:ascii="Wingdings" w:hAnsi="Wingdings" w:cs="Wingdings" w:hint="default"/>
+        <w:rFonts w:cs="Wingdings"/>
       </w:rPr>
     </w:lvl>
   </w:abstractNum>
@@ -31927,6 +32048,8 @@
       </w:pPr>
       <w:rPr>
         <w:rFonts w:ascii="Symbol" w:hAnsi="Symbol" w:cs="Symbol" w:hint="default"/>
+        <w:sz w:val="24"/>
+        <w:rFonts w:cs="Symbol"/>
       </w:rPr>
     </w:lvl>
     <w:lvl w:ilvl="1">
@@ -31952,6 +32075,7 @@
       </w:pPr>
       <w:rPr>
         <w:rFonts w:ascii="Wingdings" w:hAnsi="Wingdings" w:cs="Wingdings" w:hint="default"/>
+        <w:rFonts w:cs="Wingdings"/>
       </w:rPr>
     </w:lvl>
     <w:lvl w:ilvl="3">
@@ -31964,6 +32088,7 @@
       </w:pPr>
       <w:rPr>
         <w:rFonts w:ascii="Symbol" w:hAnsi="Symbol" w:cs="Symbol" w:hint="default"/>
+        <w:rFonts w:cs="Symbol"/>
       </w:rPr>
     </w:lvl>
     <w:lvl w:ilvl="4">
@@ -31989,6 +32114,7 @@
       </w:pPr>
       <w:rPr>
         <w:rFonts w:ascii="Wingdings" w:hAnsi="Wingdings" w:cs="Wingdings" w:hint="default"/>
+        <w:rFonts w:cs="Wingdings"/>
       </w:rPr>
     </w:lvl>
     <w:lvl w:ilvl="6">
@@ -32001,6 +32127,7 @@
       </w:pPr>
       <w:rPr>
         <w:rFonts w:ascii="Symbol" w:hAnsi="Symbol" w:cs="Symbol" w:hint="default"/>
+        <w:rFonts w:cs="Symbol"/>
       </w:rPr>
     </w:lvl>
     <w:lvl w:ilvl="7">
@@ -32026,6 +32153,7 @@
       </w:pPr>
       <w:rPr>
         <w:rFonts w:ascii="Wingdings" w:hAnsi="Wingdings" w:cs="Wingdings" w:hint="default"/>
+        <w:rFonts w:cs="Wingdings"/>
       </w:rPr>
     </w:lvl>
   </w:abstractNum>
@@ -33008,7 +33136,6 @@
     <w:qFormat/>
     <w:rPr>
       <w:rFonts w:ascii="Cambria" w:hAnsi="Cambria" w:eastAsia="Calibri" w:cs="Calibri" w:asciiTheme="majorHAnsi" w:hAnsiTheme="majorHAnsi"/>
-      <w:position w:val="1"/>
       <w:sz w:val="24"/>
       <w:szCs w:val="24"/>
     </w:rPr>
@@ -33019,7 +33146,6 @@
     <w:rPr>
       <w:rFonts w:ascii="Cambria" w:hAnsi="Cambria" w:eastAsia="Calibri" w:cs="Calibri" w:asciiTheme="majorHAnsi" w:hAnsiTheme="majorHAnsi"/>
       <w:spacing w:val="27"/>
-      <w:position w:val="1"/>
       <w:sz w:val="24"/>
       <w:szCs w:val="24"/>
     </w:rPr>
@@ -33030,7 +33156,6 @@
     <w:rPr>
       <w:rFonts w:ascii="Cambria" w:hAnsi="Cambria" w:eastAsia="Calibri" w:cs="Calibri" w:asciiTheme="majorHAnsi" w:hAnsiTheme="majorHAnsi"/>
       <w:b/>
-      <w:position w:val="1"/>
       <w:sz w:val="24"/>
       <w:szCs w:val="24"/>
     </w:rPr>
@@ -33042,7 +33167,6 @@
       <w:rFonts w:ascii="Cambria" w:hAnsi="Cambria" w:eastAsia="Calibri" w:cs="Calibri" w:asciiTheme="majorHAnsi" w:hAnsiTheme="majorHAnsi"/>
       <w:b/>
       <w:spacing w:val="-1"/>
-      <w:position w:val="1"/>
       <w:sz w:val="24"/>
       <w:szCs w:val="24"/>
     </w:rPr>
@@ -33054,7 +33178,6 @@
       <w:rFonts w:ascii="Cambria" w:hAnsi="Cambria" w:eastAsia="Calibri" w:cs="Calibri" w:asciiTheme="majorHAnsi" w:hAnsiTheme="majorHAnsi"/>
       <w:b/>
       <w:spacing w:val="1"/>
-      <w:position w:val="1"/>
       <w:sz w:val="24"/>
       <w:szCs w:val="24"/>
     </w:rPr>
@@ -33065,7 +33188,6 @@
     <w:rPr>
       <w:rFonts w:ascii="Cambria" w:hAnsi="Cambria" w:eastAsia="Calibri" w:cs="Calibri" w:asciiTheme="majorHAnsi" w:hAnsiTheme="majorHAnsi"/>
       <w:spacing w:val="4"/>
-      <w:position w:val="1"/>
       <w:sz w:val="24"/>
       <w:szCs w:val="24"/>
     </w:rPr>
@@ -33347,6 +33469,658 @@
       <w:u w:val="none" w:color="0000FF"/>
     </w:rPr>
   </w:style>
+  <w:style w:type="character" w:styleId="ListLabel49">
+    <w:name w:val="ListLabel 49"/>
+    <w:qFormat/>
+    <w:rPr>
+      <w:rFonts w:ascii="Cambria" w:hAnsi="Cambria" w:cs="Symbol"/>
+      <w:sz w:val="24"/>
+    </w:rPr>
+  </w:style>
+  <w:style w:type="character" w:styleId="ListLabel50">
+    <w:name w:val="ListLabel 50"/>
+    <w:qFormat/>
+    <w:rPr>
+      <w:rFonts w:cs="Courier New"/>
+    </w:rPr>
+  </w:style>
+  <w:style w:type="character" w:styleId="ListLabel51">
+    <w:name w:val="ListLabel 51"/>
+    <w:qFormat/>
+    <w:rPr>
+      <w:rFonts w:cs="Wingdings"/>
+    </w:rPr>
+  </w:style>
+  <w:style w:type="character" w:styleId="ListLabel52">
+    <w:name w:val="ListLabel 52"/>
+    <w:qFormat/>
+    <w:rPr>
+      <w:rFonts w:cs="Symbol"/>
+    </w:rPr>
+  </w:style>
+  <w:style w:type="character" w:styleId="ListLabel53">
+    <w:name w:val="ListLabel 53"/>
+    <w:qFormat/>
+    <w:rPr>
+      <w:rFonts w:cs="Courier New"/>
+    </w:rPr>
+  </w:style>
+  <w:style w:type="character" w:styleId="ListLabel54">
+    <w:name w:val="ListLabel 54"/>
+    <w:qFormat/>
+    <w:rPr>
+      <w:rFonts w:cs="Wingdings"/>
+    </w:rPr>
+  </w:style>
+  <w:style w:type="character" w:styleId="ListLabel55">
+    <w:name w:val="ListLabel 55"/>
+    <w:qFormat/>
+    <w:rPr>
+      <w:rFonts w:cs="Symbol"/>
+    </w:rPr>
+  </w:style>
+  <w:style w:type="character" w:styleId="ListLabel56">
+    <w:name w:val="ListLabel 56"/>
+    <w:qFormat/>
+    <w:rPr>
+      <w:rFonts w:cs="Courier New"/>
+    </w:rPr>
+  </w:style>
+  <w:style w:type="character" w:styleId="ListLabel57">
+    <w:name w:val="ListLabel 57"/>
+    <w:qFormat/>
+    <w:rPr>
+      <w:rFonts w:cs="Wingdings"/>
+    </w:rPr>
+  </w:style>
+  <w:style w:type="character" w:styleId="ListLabel58">
+    <w:name w:val="ListLabel 58"/>
+    <w:qFormat/>
+    <w:rPr>
+      <w:rFonts w:ascii="Cambria" w:hAnsi="Cambria" w:cs="Symbol"/>
+      <w:sz w:val="24"/>
+    </w:rPr>
+  </w:style>
+  <w:style w:type="character" w:styleId="ListLabel59">
+    <w:name w:val="ListLabel 59"/>
+    <w:qFormat/>
+    <w:rPr>
+      <w:rFonts w:cs="Courier New"/>
+    </w:rPr>
+  </w:style>
+  <w:style w:type="character" w:styleId="ListLabel60">
+    <w:name w:val="ListLabel 60"/>
+    <w:qFormat/>
+    <w:rPr>
+      <w:rFonts w:cs="Wingdings"/>
+    </w:rPr>
+  </w:style>
+  <w:style w:type="character" w:styleId="ListLabel61">
+    <w:name w:val="ListLabel 61"/>
+    <w:qFormat/>
+    <w:rPr>
+      <w:rFonts w:cs="Symbol"/>
+    </w:rPr>
+  </w:style>
+  <w:style w:type="character" w:styleId="ListLabel62">
+    <w:name w:val="ListLabel 62"/>
+    <w:qFormat/>
+    <w:rPr>
+      <w:rFonts w:cs="Courier New"/>
+    </w:rPr>
+  </w:style>
+  <w:style w:type="character" w:styleId="ListLabel63">
+    <w:name w:val="ListLabel 63"/>
+    <w:qFormat/>
+    <w:rPr>
+      <w:rFonts w:cs="Wingdings"/>
+    </w:rPr>
+  </w:style>
+  <w:style w:type="character" w:styleId="ListLabel64">
+    <w:name w:val="ListLabel 64"/>
+    <w:qFormat/>
+    <w:rPr>
+      <w:rFonts w:cs="Symbol"/>
+    </w:rPr>
+  </w:style>
+  <w:style w:type="character" w:styleId="ListLabel65">
+    <w:name w:val="ListLabel 65"/>
+    <w:qFormat/>
+    <w:rPr>
+      <w:rFonts w:cs="Courier New"/>
+    </w:rPr>
+  </w:style>
+  <w:style w:type="character" w:styleId="ListLabel66">
+    <w:name w:val="ListLabel 66"/>
+    <w:qFormat/>
+    <w:rPr>
+      <w:rFonts w:cs="Wingdings"/>
+    </w:rPr>
+  </w:style>
+  <w:style w:type="character" w:styleId="ListLabel67">
+    <w:name w:val="ListLabel 67"/>
+    <w:qFormat/>
+    <w:rPr>
+      <w:rFonts w:ascii="Cambria" w:hAnsi="Cambria" w:cs="Symbol"/>
+      <w:sz w:val="24"/>
+    </w:rPr>
+  </w:style>
+  <w:style w:type="character" w:styleId="ListLabel68">
+    <w:name w:val="ListLabel 68"/>
+    <w:qFormat/>
+    <w:rPr>
+      <w:rFonts w:cs="Courier New"/>
+    </w:rPr>
+  </w:style>
+  <w:style w:type="character" w:styleId="ListLabel69">
+    <w:name w:val="ListLabel 69"/>
+    <w:qFormat/>
+    <w:rPr>
+      <w:rFonts w:cs="Wingdings"/>
+    </w:rPr>
+  </w:style>
+  <w:style w:type="character" w:styleId="ListLabel70">
+    <w:name w:val="ListLabel 70"/>
+    <w:qFormat/>
+    <w:rPr>
+      <w:rFonts w:cs="Symbol"/>
+    </w:rPr>
+  </w:style>
+  <w:style w:type="character" w:styleId="ListLabel71">
+    <w:name w:val="ListLabel 71"/>
+    <w:qFormat/>
+    <w:rPr>
+      <w:rFonts w:cs="Courier New"/>
+    </w:rPr>
+  </w:style>
+  <w:style w:type="character" w:styleId="ListLabel72">
+    <w:name w:val="ListLabel 72"/>
+    <w:qFormat/>
+    <w:rPr>
+      <w:rFonts w:cs="Wingdings"/>
+    </w:rPr>
+  </w:style>
+  <w:style w:type="character" w:styleId="ListLabel73">
+    <w:name w:val="ListLabel 73"/>
+    <w:qFormat/>
+    <w:rPr>
+      <w:rFonts w:cs="Symbol"/>
+    </w:rPr>
+  </w:style>
+  <w:style w:type="character" w:styleId="ListLabel74">
+    <w:name w:val="ListLabel 74"/>
+    <w:qFormat/>
+    <w:rPr>
+      <w:rFonts w:cs="Courier New"/>
+    </w:rPr>
+  </w:style>
+  <w:style w:type="character" w:styleId="ListLabel75">
+    <w:name w:val="ListLabel 75"/>
+    <w:qFormat/>
+    <w:rPr>
+      <w:rFonts w:cs="Wingdings"/>
+    </w:rPr>
+  </w:style>
+  <w:style w:type="character" w:styleId="ListLabel76">
+    <w:name w:val="ListLabel 76"/>
+    <w:qFormat/>
+    <w:rPr>
+      <w:rFonts w:ascii="Cambria" w:hAnsi="Cambria" w:asciiTheme="majorHAnsi" w:hAnsiTheme="majorHAnsi"/>
+      <w:sz w:val="24"/>
+      <w:szCs w:val="24"/>
+    </w:rPr>
+  </w:style>
+  <w:style w:type="character" w:styleId="ListLabel77">
+    <w:name w:val="ListLabel 77"/>
+    <w:qFormat/>
+    <w:rPr>
+      <w:rFonts w:ascii="Cambria" w:hAnsi="Cambria" w:eastAsia="Calibri" w:cs="Calibri"/>
+      <w:b/>
+      <w:spacing w:val="1"/>
+      <w:sz w:val="24"/>
+      <w:szCs w:val="24"/>
+    </w:rPr>
+  </w:style>
+  <w:style w:type="character" w:styleId="ListLabel78">
+    <w:name w:val="ListLabel 78"/>
+    <w:qFormat/>
+    <w:rPr>
+      <w:rFonts w:ascii="Cambria" w:hAnsi="Cambria" w:eastAsia="Calibri" w:cs="Calibri" w:asciiTheme="majorHAnsi" w:hAnsiTheme="majorHAnsi"/>
+      <w:spacing w:val="1"/>
+      <w:sz w:val="24"/>
+      <w:szCs w:val="24"/>
+    </w:rPr>
+  </w:style>
+  <w:style w:type="character" w:styleId="ListLabel79">
+    <w:name w:val="ListLabel 79"/>
+    <w:qFormat/>
+    <w:rPr>
+      <w:rFonts w:ascii="Cambria" w:hAnsi="Cambria" w:eastAsia="Calibri" w:cs="Calibri" w:asciiTheme="majorHAnsi" w:hAnsiTheme="majorHAnsi"/>
+      <w:spacing w:val="-1"/>
+      <w:sz w:val="24"/>
+      <w:szCs w:val="24"/>
+    </w:rPr>
+  </w:style>
+  <w:style w:type="character" w:styleId="ListLabel80">
+    <w:name w:val="ListLabel 80"/>
+    <w:qFormat/>
+    <w:rPr>
+      <w:rFonts w:ascii="Cambria" w:hAnsi="Cambria" w:eastAsia="Calibri" w:cs="Calibri" w:asciiTheme="majorHAnsi" w:hAnsiTheme="majorHAnsi"/>
+      <w:spacing w:val="-2"/>
+      <w:sz w:val="24"/>
+      <w:szCs w:val="24"/>
+    </w:rPr>
+  </w:style>
+  <w:style w:type="character" w:styleId="ListLabel81">
+    <w:name w:val="ListLabel 81"/>
+    <w:qFormat/>
+    <w:rPr>
+      <w:rFonts w:ascii="Cambria" w:hAnsi="Cambria" w:eastAsia="Calibri" w:cs="Calibri" w:asciiTheme="majorHAnsi" w:hAnsiTheme="majorHAnsi"/>
+      <w:sz w:val="24"/>
+      <w:szCs w:val="24"/>
+    </w:rPr>
+  </w:style>
+  <w:style w:type="character" w:styleId="ListLabel82">
+    <w:name w:val="ListLabel 82"/>
+    <w:qFormat/>
+    <w:rPr>
+      <w:rFonts w:ascii="Cambria" w:hAnsi="Cambria" w:eastAsia="Calibri" w:cs="Calibri" w:asciiTheme="majorHAnsi" w:hAnsiTheme="majorHAnsi"/>
+      <w:spacing w:val="-3"/>
+      <w:sz w:val="24"/>
+      <w:szCs w:val="24"/>
+    </w:rPr>
+  </w:style>
+  <w:style w:type="character" w:styleId="ListLabel83">
+    <w:name w:val="ListLabel 83"/>
+    <w:qFormat/>
+    <w:rPr>
+      <w:rFonts w:ascii="Cambria" w:hAnsi="Cambria" w:eastAsia="Calibri" w:cs="Calibri" w:asciiTheme="majorHAnsi" w:hAnsiTheme="majorHAnsi"/>
+      <w:spacing w:val="-1"/>
+      <w:sz w:val="24"/>
+      <w:szCs w:val="24"/>
+      <w:u w:val="none" w:color="0000FF"/>
+    </w:rPr>
+  </w:style>
+  <w:style w:type="character" w:styleId="ListLabel84">
+    <w:name w:val="ListLabel 84"/>
+    <w:qFormat/>
+    <w:rPr>
+      <w:rFonts w:ascii="Cambria" w:hAnsi="Cambria" w:eastAsia="Calibri" w:cs="Calibri" w:asciiTheme="majorHAnsi" w:hAnsiTheme="majorHAnsi"/>
+      <w:spacing w:val="1"/>
+      <w:sz w:val="24"/>
+      <w:szCs w:val="24"/>
+      <w:u w:val="none" w:color="0000FF"/>
+    </w:rPr>
+  </w:style>
+  <w:style w:type="character" w:styleId="ListLabel85">
+    <w:name w:val="ListLabel 85"/>
+    <w:qFormat/>
+    <w:rPr>
+      <w:rFonts w:ascii="Cambria" w:hAnsi="Cambria" w:eastAsia="Calibri" w:cs="Calibri" w:asciiTheme="majorHAnsi" w:hAnsiTheme="majorHAnsi"/>
+      <w:sz w:val="24"/>
+      <w:szCs w:val="24"/>
+      <w:u w:val="none" w:color="0000FF"/>
+    </w:rPr>
+  </w:style>
+  <w:style w:type="character" w:styleId="ListLabel86">
+    <w:name w:val="ListLabel 86"/>
+    <w:qFormat/>
+    <w:rPr>
+      <w:rFonts w:ascii="Cambria" w:hAnsi="Cambria" w:eastAsia="Calibri" w:cs="Calibri" w:asciiTheme="majorHAnsi" w:hAnsiTheme="majorHAnsi"/>
+      <w:spacing w:val="2"/>
+      <w:sz w:val="24"/>
+      <w:szCs w:val="24"/>
+      <w:u w:val="none" w:color="0000FF"/>
+    </w:rPr>
+  </w:style>
+  <w:style w:type="character" w:styleId="ListLabel87">
+    <w:name w:val="ListLabel 87"/>
+    <w:qFormat/>
+    <w:rPr>
+      <w:rFonts w:ascii="Cambria" w:hAnsi="Cambria" w:eastAsia="Calibri" w:cs="Calibri" w:asciiTheme="majorHAnsi" w:hAnsiTheme="majorHAnsi"/>
+      <w:spacing w:val="-2"/>
+      <w:sz w:val="24"/>
+      <w:szCs w:val="24"/>
+      <w:u w:val="none" w:color="0000FF"/>
+    </w:rPr>
+  </w:style>
+  <w:style w:type="character" w:styleId="ListLabel88">
+    <w:name w:val="ListLabel 88"/>
+    <w:qFormat/>
+    <w:rPr>
+      <w:rFonts w:ascii="Cambria" w:hAnsi="Cambria" w:eastAsia="Calibri" w:cs="Calibri" w:asciiTheme="majorHAnsi" w:hAnsiTheme="majorHAnsi"/>
+      <w:spacing w:val="4"/>
+      <w:sz w:val="24"/>
+      <w:szCs w:val="24"/>
+      <w:u w:val="none" w:color="0000FF"/>
+    </w:rPr>
+  </w:style>
+  <w:style w:type="character" w:styleId="ListLabel89">
+    <w:name w:val="ListLabel 89"/>
+    <w:qFormat/>
+    <w:rPr>
+      <w:rFonts w:ascii="Cambria" w:hAnsi="Cambria" w:cs="Symbol"/>
+      <w:sz w:val="24"/>
+    </w:rPr>
+  </w:style>
+  <w:style w:type="character" w:styleId="ListLabel90">
+    <w:name w:val="ListLabel 90"/>
+    <w:qFormat/>
+    <w:rPr>
+      <w:rFonts w:cs="Courier New"/>
+    </w:rPr>
+  </w:style>
+  <w:style w:type="character" w:styleId="ListLabel91">
+    <w:name w:val="ListLabel 91"/>
+    <w:qFormat/>
+    <w:rPr>
+      <w:rFonts w:cs="Wingdings"/>
+    </w:rPr>
+  </w:style>
+  <w:style w:type="character" w:styleId="ListLabel92">
+    <w:name w:val="ListLabel 92"/>
+    <w:qFormat/>
+    <w:rPr>
+      <w:rFonts w:cs="Symbol"/>
+    </w:rPr>
+  </w:style>
+  <w:style w:type="character" w:styleId="ListLabel93">
+    <w:name w:val="ListLabel 93"/>
+    <w:qFormat/>
+    <w:rPr>
+      <w:rFonts w:cs="Courier New"/>
+    </w:rPr>
+  </w:style>
+  <w:style w:type="character" w:styleId="ListLabel94">
+    <w:name w:val="ListLabel 94"/>
+    <w:qFormat/>
+    <w:rPr>
+      <w:rFonts w:cs="Wingdings"/>
+    </w:rPr>
+  </w:style>
+  <w:style w:type="character" w:styleId="ListLabel95">
+    <w:name w:val="ListLabel 95"/>
+    <w:qFormat/>
+    <w:rPr>
+      <w:rFonts w:cs="Symbol"/>
+    </w:rPr>
+  </w:style>
+  <w:style w:type="character" w:styleId="ListLabel96">
+    <w:name w:val="ListLabel 96"/>
+    <w:qFormat/>
+    <w:rPr>
+      <w:rFonts w:cs="Courier New"/>
+    </w:rPr>
+  </w:style>
+  <w:style w:type="character" w:styleId="ListLabel97">
+    <w:name w:val="ListLabel 97"/>
+    <w:qFormat/>
+    <w:rPr>
+      <w:rFonts w:cs="Wingdings"/>
+    </w:rPr>
+  </w:style>
+  <w:style w:type="character" w:styleId="ListLabel98">
+    <w:name w:val="ListLabel 98"/>
+    <w:qFormat/>
+    <w:rPr>
+      <w:rFonts w:ascii="Cambria" w:hAnsi="Cambria" w:cs="Symbol"/>
+      <w:sz w:val="24"/>
+    </w:rPr>
+  </w:style>
+  <w:style w:type="character" w:styleId="ListLabel99">
+    <w:name w:val="ListLabel 99"/>
+    <w:qFormat/>
+    <w:rPr>
+      <w:rFonts w:cs="Courier New"/>
+    </w:rPr>
+  </w:style>
+  <w:style w:type="character" w:styleId="ListLabel100">
+    <w:name w:val="ListLabel 100"/>
+    <w:qFormat/>
+    <w:rPr>
+      <w:rFonts w:cs="Wingdings"/>
+    </w:rPr>
+  </w:style>
+  <w:style w:type="character" w:styleId="ListLabel101">
+    <w:name w:val="ListLabel 101"/>
+    <w:qFormat/>
+    <w:rPr>
+      <w:rFonts w:cs="Symbol"/>
+    </w:rPr>
+  </w:style>
+  <w:style w:type="character" w:styleId="ListLabel102">
+    <w:name w:val="ListLabel 102"/>
+    <w:qFormat/>
+    <w:rPr>
+      <w:rFonts w:cs="Courier New"/>
+    </w:rPr>
+  </w:style>
+  <w:style w:type="character" w:styleId="ListLabel103">
+    <w:name w:val="ListLabel 103"/>
+    <w:qFormat/>
+    <w:rPr>
+      <w:rFonts w:cs="Wingdings"/>
+    </w:rPr>
+  </w:style>
+  <w:style w:type="character" w:styleId="ListLabel104">
+    <w:name w:val="ListLabel 104"/>
+    <w:qFormat/>
+    <w:rPr>
+      <w:rFonts w:cs="Symbol"/>
+    </w:rPr>
+  </w:style>
+  <w:style w:type="character" w:styleId="ListLabel105">
+    <w:name w:val="ListLabel 105"/>
+    <w:qFormat/>
+    <w:rPr>
+      <w:rFonts w:cs="Courier New"/>
+    </w:rPr>
+  </w:style>
+  <w:style w:type="character" w:styleId="ListLabel106">
+    <w:name w:val="ListLabel 106"/>
+    <w:qFormat/>
+    <w:rPr>
+      <w:rFonts w:cs="Wingdings"/>
+    </w:rPr>
+  </w:style>
+  <w:style w:type="character" w:styleId="ListLabel107">
+    <w:name w:val="ListLabel 107"/>
+    <w:qFormat/>
+    <w:rPr>
+      <w:rFonts w:ascii="Cambria" w:hAnsi="Cambria" w:cs="Symbol"/>
+      <w:sz w:val="24"/>
+    </w:rPr>
+  </w:style>
+  <w:style w:type="character" w:styleId="ListLabel108">
+    <w:name w:val="ListLabel 108"/>
+    <w:qFormat/>
+    <w:rPr>
+      <w:rFonts w:cs="Courier New"/>
+    </w:rPr>
+  </w:style>
+  <w:style w:type="character" w:styleId="ListLabel109">
+    <w:name w:val="ListLabel 109"/>
+    <w:qFormat/>
+    <w:rPr>
+      <w:rFonts w:cs="Wingdings"/>
+    </w:rPr>
+  </w:style>
+  <w:style w:type="character" w:styleId="ListLabel110">
+    <w:name w:val="ListLabel 110"/>
+    <w:qFormat/>
+    <w:rPr>
+      <w:rFonts w:cs="Symbol"/>
+    </w:rPr>
+  </w:style>
+  <w:style w:type="character" w:styleId="ListLabel111">
+    <w:name w:val="ListLabel 111"/>
+    <w:qFormat/>
+    <w:rPr>
+      <w:rFonts w:cs="Courier New"/>
+    </w:rPr>
+  </w:style>
+  <w:style w:type="character" w:styleId="ListLabel112">
+    <w:name w:val="ListLabel 112"/>
+    <w:qFormat/>
+    <w:rPr>
+      <w:rFonts w:cs="Wingdings"/>
+    </w:rPr>
+  </w:style>
+  <w:style w:type="character" w:styleId="ListLabel113">
+    <w:name w:val="ListLabel 113"/>
+    <w:qFormat/>
+    <w:rPr>
+      <w:rFonts w:cs="Symbol"/>
+    </w:rPr>
+  </w:style>
+  <w:style w:type="character" w:styleId="ListLabel114">
+    <w:name w:val="ListLabel 114"/>
+    <w:qFormat/>
+    <w:rPr>
+      <w:rFonts w:cs="Courier New"/>
+    </w:rPr>
+  </w:style>
+  <w:style w:type="character" w:styleId="ListLabel115">
+    <w:name w:val="ListLabel 115"/>
+    <w:qFormat/>
+    <w:rPr>
+      <w:rFonts w:cs="Wingdings"/>
+    </w:rPr>
+  </w:style>
+  <w:style w:type="character" w:styleId="ListLabel116">
+    <w:name w:val="ListLabel 116"/>
+    <w:qFormat/>
+    <w:rPr>
+      <w:rFonts w:ascii="Cambria" w:hAnsi="Cambria" w:asciiTheme="majorHAnsi" w:hAnsiTheme="majorHAnsi"/>
+      <w:sz w:val="24"/>
+      <w:szCs w:val="24"/>
+    </w:rPr>
+  </w:style>
+  <w:style w:type="character" w:styleId="ListLabel117">
+    <w:name w:val="ListLabel 117"/>
+    <w:qFormat/>
+    <w:rPr>
+      <w:rFonts w:ascii="Cambria" w:hAnsi="Cambria" w:eastAsia="Calibri" w:cs="Calibri"/>
+      <w:b/>
+      <w:spacing w:val="1"/>
+      <w:sz w:val="24"/>
+      <w:szCs w:val="24"/>
+    </w:rPr>
+  </w:style>
+  <w:style w:type="character" w:styleId="ListLabel118">
+    <w:name w:val="ListLabel 118"/>
+    <w:qFormat/>
+    <w:rPr>
+      <w:rFonts w:ascii="Cambria" w:hAnsi="Cambria" w:eastAsia="Calibri" w:cs="Calibri" w:asciiTheme="majorHAnsi" w:hAnsiTheme="majorHAnsi"/>
+      <w:spacing w:val="1"/>
+      <w:sz w:val="24"/>
+      <w:szCs w:val="24"/>
+    </w:rPr>
+  </w:style>
+  <w:style w:type="character" w:styleId="ListLabel119">
+    <w:name w:val="ListLabel 119"/>
+    <w:qFormat/>
+    <w:rPr>
+      <w:rFonts w:ascii="Cambria" w:hAnsi="Cambria" w:eastAsia="Calibri" w:cs="Calibri" w:asciiTheme="majorHAnsi" w:hAnsiTheme="majorHAnsi"/>
+      <w:spacing w:val="-1"/>
+      <w:sz w:val="24"/>
+      <w:szCs w:val="24"/>
+    </w:rPr>
+  </w:style>
+  <w:style w:type="character" w:styleId="ListLabel120">
+    <w:name w:val="ListLabel 120"/>
+    <w:qFormat/>
+    <w:rPr>
+      <w:rFonts w:ascii="Cambria" w:hAnsi="Cambria" w:eastAsia="Calibri" w:cs="Calibri" w:asciiTheme="majorHAnsi" w:hAnsiTheme="majorHAnsi"/>
+      <w:spacing w:val="-2"/>
+      <w:sz w:val="24"/>
+      <w:szCs w:val="24"/>
+    </w:rPr>
+  </w:style>
+  <w:style w:type="character" w:styleId="ListLabel121">
+    <w:name w:val="ListLabel 121"/>
+    <w:qFormat/>
+    <w:rPr>
+      <w:rFonts w:ascii="Cambria" w:hAnsi="Cambria" w:eastAsia="Calibri" w:cs="Calibri" w:asciiTheme="majorHAnsi" w:hAnsiTheme="majorHAnsi"/>
+      <w:sz w:val="24"/>
+      <w:szCs w:val="24"/>
+    </w:rPr>
+  </w:style>
+  <w:style w:type="character" w:styleId="ListLabel122">
+    <w:name w:val="ListLabel 122"/>
+    <w:qFormat/>
+    <w:rPr>
+      <w:rFonts w:ascii="Cambria" w:hAnsi="Cambria" w:eastAsia="Calibri" w:cs="Calibri" w:asciiTheme="majorHAnsi" w:hAnsiTheme="majorHAnsi"/>
+      <w:spacing w:val="-3"/>
+      <w:sz w:val="24"/>
+      <w:szCs w:val="24"/>
+    </w:rPr>
+  </w:style>
+  <w:style w:type="character" w:styleId="ListLabel123">
+    <w:name w:val="ListLabel 123"/>
+    <w:qFormat/>
+    <w:rPr>
+      <w:rFonts w:ascii="Cambria" w:hAnsi="Cambria" w:eastAsia="Calibri" w:cs="Calibri" w:asciiTheme="majorHAnsi" w:hAnsiTheme="majorHAnsi"/>
+      <w:spacing w:val="-1"/>
+      <w:sz w:val="24"/>
+      <w:szCs w:val="24"/>
+      <w:u w:val="none" w:color="0000FF"/>
+    </w:rPr>
+  </w:style>
+  <w:style w:type="character" w:styleId="ListLabel124">
+    <w:name w:val="ListLabel 124"/>
+    <w:qFormat/>
+    <w:rPr>
+      <w:rFonts w:ascii="Cambria" w:hAnsi="Cambria" w:eastAsia="Calibri" w:cs="Calibri" w:asciiTheme="majorHAnsi" w:hAnsiTheme="majorHAnsi"/>
+      <w:spacing w:val="1"/>
+      <w:sz w:val="24"/>
+      <w:szCs w:val="24"/>
+      <w:u w:val="none" w:color="0000FF"/>
+    </w:rPr>
+  </w:style>
+  <w:style w:type="character" w:styleId="ListLabel125">
+    <w:name w:val="ListLabel 125"/>
+    <w:qFormat/>
+    <w:rPr>
+      <w:rFonts w:ascii="Cambria" w:hAnsi="Cambria" w:eastAsia="Calibri" w:cs="Calibri" w:asciiTheme="majorHAnsi" w:hAnsiTheme="majorHAnsi"/>
+      <w:sz w:val="24"/>
+      <w:szCs w:val="24"/>
+      <w:u w:val="none" w:color="0000FF"/>
+    </w:rPr>
+  </w:style>
+  <w:style w:type="character" w:styleId="ListLabel126">
+    <w:name w:val="ListLabel 126"/>
+    <w:qFormat/>
+    <w:rPr>
+      <w:rFonts w:ascii="Cambria" w:hAnsi="Cambria" w:eastAsia="Calibri" w:cs="Calibri" w:asciiTheme="majorHAnsi" w:hAnsiTheme="majorHAnsi"/>
+      <w:spacing w:val="2"/>
+      <w:sz w:val="24"/>
+      <w:szCs w:val="24"/>
+      <w:u w:val="none" w:color="0000FF"/>
+    </w:rPr>
+  </w:style>
+  <w:style w:type="character" w:styleId="ListLabel127">
+    <w:name w:val="ListLabel 127"/>
+    <w:qFormat/>
+    <w:rPr>
+      <w:rFonts w:ascii="Cambria" w:hAnsi="Cambria" w:eastAsia="Calibri" w:cs="Calibri" w:asciiTheme="majorHAnsi" w:hAnsiTheme="majorHAnsi"/>
+      <w:spacing w:val="-2"/>
+      <w:sz w:val="24"/>
+      <w:szCs w:val="24"/>
+      <w:u w:val="none" w:color="0000FF"/>
+    </w:rPr>
+  </w:style>
+  <w:style w:type="character" w:styleId="ListLabel128">
+    <w:name w:val="ListLabel 128"/>
+    <w:qFormat/>
+    <w:rPr>
+      <w:rFonts w:ascii="Cambria" w:hAnsi="Cambria" w:eastAsia="Calibri" w:cs="Calibri" w:asciiTheme="majorHAnsi" w:hAnsiTheme="majorHAnsi"/>
+      <w:spacing w:val="4"/>
+      <w:sz w:val="24"/>
+      <w:szCs w:val="24"/>
+      <w:u w:val="none" w:color="0000FF"/>
+    </w:rPr>
+  </w:style>
   <w:style w:type="paragraph" w:styleId="Heading">
     <w:name w:val="Heading"/>
     <w:basedOn w:val="Normal"/>
@@ -33428,7 +34202,6 @@
   <w:style w:type="paragraph" w:styleId="FirstParagraph" w:customStyle="1">
     <w:name w:val="First Paragraph"/>
     <w:basedOn w:val="TextBody"/>
-    <w:next w:val="TextBody"/>
     <w:qFormat/>
     <w:rsid w:val="00e07602"/>
     <w:pPr/>

</xml_diff>